<commit_message>
fix anonymous files for prr
</commit_message>
<xml_diff>
--- a/assets/irb/color_yard_sign_debrief_addendum.docx
+++ b/assets/irb/color_yard_sign_debrief_addendum.docx
@@ -50,14 +50,10 @@
       </w:r>
     </w:p>
     <w:p>
-      <w:pPr>
-        <w:rPr/>
-      </w:pPr>
-      <w:r>
-        <w:rPr>
-          <w:rtl w:val="0"/>
-        </w:rPr>
-        <w:t xml:space="preserve">We are conducting this research to understand how the public use visual information (such as color) to evaluate potential political candidates. For example, do you percieve candidates using the color red on their yard signs as Republican versus Democratic? The candidate’s yard sign that you saw today was a fictional candidate. However, we did not tell you that this candidate was fictional because we wanted to see what aspects of the yard sign stood out to you when asked to evaluate a candidate you may not recognize.</w:t>
+      <w:pPr/>
+      <w:r>
+        <w:rPr/>
+        <w:t>The candidate’s yard sign that you saw today was a fictional candidate. However, we did not tell you that this candidate was fictional because we wanted to see what aspects of the yard sign stood out to you when asked to evaluate a candidate you may not recognize.</w:t>
       </w:r>
     </w:p>
     <w:p>
@@ -155,9 +151,10 @@
       </w:r>
     </w:p>
     <w:sectPr>
-      <w:pgSz w:h="15840" w:w="12240" w:orient="portrait"/>
-      <w:pgMar w:bottom="1440" w:top="1440" w:left="1440" w:right="1440" w:header="720" w:footer="720"/>
+      <w:pgSz w:w="12240" w:h="15840" w:orient="portrait"/>
+      <w:pgMar w:top="1440" w:right="1440" w:bottom="1440" w:left="1440" w:header="720" w:footer="720"/>
       <w:pgNumType w:start="1"/>
+      <w:cols w:num="1"/>
     </w:sectPr>
   </w:body>
 </w:document>
@@ -172,7 +169,7 @@
   <w:docDefaults>
     <w:rPrDefault>
       <w:rPr>
-        <w:rFonts w:ascii="Arial" w:cs="Arial" w:eastAsia="Arial" w:hAnsi="Arial"/>
+        <w:rFonts w:ascii="Arial" w:hAnsi="Arial" w:eastAsia="Arial" w:cs="Arial"/>
         <w:sz w:val="22"/>
         <w:szCs w:val="22"/>
         <w:lang w:val="en"/>
@@ -198,7 +195,7 @@
       <w:keepNext w:val="1"/>
       <w:keepLines w:val="1"/>
       <w:pageBreakBefore w:val="0"/>
-      <w:spacing w:after="120" w:before="400" w:lineRule="auto"/>
+      <w:spacing w:before="400" w:after="120" w:lineRule="auto"/>
     </w:pPr>
     <w:rPr>
       <w:sz w:val="40"/>
@@ -213,7 +210,7 @@
       <w:keepNext w:val="1"/>
       <w:keepLines w:val="1"/>
       <w:pageBreakBefore w:val="0"/>
-      <w:spacing w:after="120" w:before="360" w:lineRule="auto"/>
+      <w:spacing w:before="360" w:after="120" w:lineRule="auto"/>
     </w:pPr>
     <w:rPr>
       <w:b w:val="0"/>
@@ -229,7 +226,7 @@
       <w:keepNext w:val="1"/>
       <w:keepLines w:val="1"/>
       <w:pageBreakBefore w:val="0"/>
-      <w:spacing w:after="80" w:before="320" w:lineRule="auto"/>
+      <w:spacing w:before="320" w:after="80" w:lineRule="auto"/>
     </w:pPr>
     <w:rPr>
       <w:b w:val="0"/>
@@ -246,7 +243,7 @@
       <w:keepNext w:val="1"/>
       <w:keepLines w:val="1"/>
       <w:pageBreakBefore w:val="0"/>
-      <w:spacing w:after="80" w:before="280" w:lineRule="auto"/>
+      <w:spacing w:before="280" w:after="80" w:lineRule="auto"/>
     </w:pPr>
     <w:rPr>
       <w:color w:val="666666"/>
@@ -262,7 +259,7 @@
       <w:keepNext w:val="1"/>
       <w:keepLines w:val="1"/>
       <w:pageBreakBefore w:val="0"/>
-      <w:spacing w:after="80" w:before="240" w:lineRule="auto"/>
+      <w:spacing w:before="240" w:after="80" w:lineRule="auto"/>
     </w:pPr>
     <w:rPr>
       <w:color w:val="666666"/>
@@ -278,7 +275,7 @@
       <w:keepNext w:val="1"/>
       <w:keepLines w:val="1"/>
       <w:pageBreakBefore w:val="0"/>
-      <w:spacing w:after="80" w:before="240" w:lineRule="auto"/>
+      <w:spacing w:before="240" w:after="80" w:lineRule="auto"/>
     </w:pPr>
     <w:rPr>
       <w:i w:val="1"/>
@@ -295,7 +292,7 @@
       <w:keepNext w:val="1"/>
       <w:keepLines w:val="1"/>
       <w:pageBreakBefore w:val="0"/>
-      <w:spacing w:after="60" w:before="0" w:lineRule="auto"/>
+      <w:spacing w:before="0" w:after="60" w:lineRule="auto"/>
     </w:pPr>
     <w:rPr>
       <w:sz w:val="52"/>
@@ -310,10 +307,10 @@
       <w:keepNext w:val="1"/>
       <w:keepLines w:val="1"/>
       <w:pageBreakBefore w:val="0"/>
-      <w:spacing w:after="320" w:before="0" w:lineRule="auto"/>
-    </w:pPr>
-    <w:rPr>
-      <w:rFonts w:ascii="Arial" w:cs="Arial" w:eastAsia="Arial" w:hAnsi="Arial"/>
+      <w:spacing w:before="0" w:after="320" w:lineRule="auto"/>
+    </w:pPr>
+    <w:rPr>
+      <w:rFonts w:ascii="Arial" w:hAnsi="Arial" w:eastAsia="Arial" w:cs="Arial"/>
       <w:i w:val="0"/>
       <w:color w:val="666666"/>
       <w:sz w:val="30"/>

</xml_diff>